<commit_message>
lotsa notes and stuff
</commit_message>
<xml_diff>
--- a/Comp II/WP2 Outline.docx
+++ b/Comp II/WP2 Outline.docx
@@ -122,7 +122,7 @@
         <w:spacing w:line="240" w:lineRule="auto"/>
       </w:pPr>
       <w:r>
-        <w:t>Ethos</w:t>
+        <w:t>Metaphor</w:t>
       </w:r>
     </w:p>
     <w:p>
@@ -134,6 +134,7 @@
         </w:numPr>
         <w:spacing w:line="240" w:lineRule="auto"/>
       </w:pPr>
+      <w:bookmarkStart w:id="0" w:name="_Hlk96449404"/>
       <w:r>
         <w:t>“</w:t>
       </w:r>
@@ -142,6 +143,13 @@
       </w:r>
       <w:r>
         <w:t>”</w:t>
+      </w:r>
+      <w:r>
+        <w:t xml:space="preserve"> </w:t>
+      </w:r>
+      <w:bookmarkEnd w:id="0"/>
+      <w:r>
+        <w:t>(p. 30)</w:t>
       </w:r>
     </w:p>
     <w:p>
@@ -173,7 +181,7 @@
         <w:t xml:space="preserve"> </w:t>
       </w:r>
       <w:r>
-        <w:t>Pathos</w:t>
+        <w:t>Simile</w:t>
       </w:r>
     </w:p>
     <w:p>
@@ -186,7 +194,18 @@
         <w:spacing w:line="240" w:lineRule="auto"/>
       </w:pPr>
       <w:r>
-        <w:t>“She giggled like a young girl”</w:t>
+        <w:t>“</w:t>
+      </w:r>
+      <w:bookmarkStart w:id="1" w:name="_Hlk96449691"/>
+      <w:r>
+        <w:t>She giggled like a young girl”</w:t>
+      </w:r>
+      <w:r>
+        <w:t xml:space="preserve"> </w:t>
+      </w:r>
+      <w:bookmarkEnd w:id="1"/>
+      <w:r>
+        <w:t>(p. 43)</w:t>
       </w:r>
     </w:p>
     <w:p>
@@ -233,7 +252,7 @@
         <w:spacing w:line="240" w:lineRule="auto"/>
       </w:pPr>
       <w:r>
-        <w:t>Pathos</w:t>
+        <w:t>Personification</w:t>
       </w:r>
     </w:p>
     <w:p>
@@ -245,8 +264,16 @@
         </w:numPr>
         <w:spacing w:line="240" w:lineRule="auto"/>
       </w:pPr>
+      <w:bookmarkStart w:id="2" w:name="_Hlk96450262"/>
       <w:r>
         <w:t>“Amens echoed from a nearby porch”</w:t>
+      </w:r>
+      <w:r>
+        <w:t xml:space="preserve"> </w:t>
+      </w:r>
+      <w:bookmarkEnd w:id="2"/>
+      <w:r>
+        <w:t>(p. 91)</w:t>
       </w:r>
     </w:p>
     <w:p>
@@ -272,7 +299,7 @@
         <w:spacing w:line="240" w:lineRule="auto"/>
       </w:pPr>
       <w:r>
-        <w:t>Logos</w:t>
+        <w:t>Alliteration</w:t>
       </w:r>
     </w:p>
     <w:p>
@@ -285,13 +312,15 @@
         <w:spacing w:line="240" w:lineRule="auto"/>
       </w:pPr>
       <w:r>
-        <w:t>“very few [new human cell lines] have been reported since</w:t>
-      </w:r>
-      <w:r>
-        <w:t xml:space="preserve"> (reducing cross-contamination)</w:t>
-      </w:r>
-      <w:r>
-        <w:t>.” Not only that, he said, but there had been no new examples of “so-called spontaneous transformed human cell cultures” since.</w:t>
+        <w:t>“</w:t>
+      </w:r>
+      <w:bookmarkStart w:id="3" w:name="_Hlk96450548"/>
+      <w:r>
+        <w:t xml:space="preserve">Deborah said, standing stone-still, her hands still in the dishwasher.” </w:t>
+      </w:r>
+      <w:bookmarkEnd w:id="3"/>
+      <w:r>
+        <w:t>(p. 150)</w:t>
       </w:r>
     </w:p>
     <w:p>
@@ -304,7 +333,7 @@
         <w:spacing w:line="240" w:lineRule="auto"/>
       </w:pPr>
       <w:r>
-        <w:t>To show how Gartler proved his theory that most of the research done on HeLa cells up to that point was worthless.</w:t>
+        <w:t>Using two words both starting with S and having similar properties to each other to mentally enforce the strength of the latter</w:t>
       </w:r>
     </w:p>
     <w:p>
@@ -338,7 +367,7 @@
         <w:spacing w:line="240" w:lineRule="auto"/>
       </w:pPr>
       <w:r>
-        <w:t>Ethos</w:t>
+        <w:t>Analogy</w:t>
       </w:r>
     </w:p>
     <w:p>
@@ -353,19 +382,17 @@
       <w:r>
         <w:t>“</w:t>
       </w:r>
-      <w:r>
-        <w:t>He</w:t>
-      </w:r>
-      <w:r>
-        <w:t xml:space="preserve"> (Salisbury)’d</w:t>
-      </w:r>
-      <w:r>
-        <w:t xml:space="preserve"> decided to hold the foundation’s 2001 conference in Henrietta’s honor. On September 13, seventy top cancer researchers from around the world would gather to present their research</w:t>
-      </w:r>
-      <w:r>
-        <w:t>…”</w:t>
-      </w:r>
-    </w:p>
+      <w:bookmarkStart w:id="4" w:name="_Hlk96451158"/>
+      <w:bookmarkStart w:id="5" w:name="_Hlk96451169"/>
+      <w:r>
+        <w:t>Beautiful and otherworldly- glowing green and moving like water, calm and ethereal, looking precisely like heavenly bodies might look.”</w:t>
+      </w:r>
+      <w:r>
+        <w:t xml:space="preserve"> (p. 295)</w:t>
+      </w:r>
+      <w:bookmarkEnd w:id="5"/>
+    </w:p>
+    <w:bookmarkEnd w:id="4"/>
     <w:p>
       <w:pPr>
         <w:pStyle w:val="ListParagraph"/>
@@ -376,7 +403,7 @@
         <w:spacing w:line="240" w:lineRule="auto"/>
       </w:pPr>
       <w:r>
-        <w:t>To demonstrate the prestige of this conference, and why it was important for Deborah to go and speak at it about her mother.</w:t>
+        <w:t xml:space="preserve">Comparing cells to water and heavenly bodies. </w:t>
       </w:r>
     </w:p>
     <w:p>
@@ -389,7 +416,7 @@
         <w:spacing w:line="240" w:lineRule="auto"/>
       </w:pPr>
       <w:r>
-        <w:t>Logos</w:t>
+        <w:t>Simile</w:t>
       </w:r>
     </w:p>
     <w:p>
@@ -401,14 +428,19 @@
         </w:numPr>
         <w:spacing w:line="240" w:lineRule="auto"/>
       </w:pPr>
+      <w:bookmarkStart w:id="6" w:name="_Hlk96451513"/>
       <w:r>
         <w:t>“</w:t>
       </w:r>
       <w:r>
-        <w:t>Deborah bolted upright and looked at him, stunned to hear a scientist—one at Hopkins, no less—saying such a thing.</w:t>
-      </w:r>
-      <w:r>
-        <w:t>” (That Hopkins screwed up)</w:t>
+        <w:t>Gary swayed back and forth, breaking into song again, his voice deep and old, as if coming from the generations who worked his tobacco fields before him.”</w:t>
+      </w:r>
+      <w:r>
+        <w:t xml:space="preserve"> (p. 292</w:t>
+      </w:r>
+      <w:bookmarkEnd w:id="6"/>
+      <w:r>
+        <w:t>)</w:t>
       </w:r>
     </w:p>
     <w:p>
@@ -421,15 +453,8 @@
         <w:spacing w:line="240" w:lineRule="auto"/>
       </w:pPr>
       <w:r>
-        <w:t>To show how Deborah was shocked to hear someone of prestige speak not only lowly about their own place of work, but to share an opinion with her on the matter.</w:t>
-      </w:r>
-    </w:p>
-    <w:p>
-      <w:pPr>
-        <w:pStyle w:val="ListParagraph"/>
-        <w:spacing w:line="240" w:lineRule="auto"/>
-        <w:ind w:left="2880"/>
-      </w:pPr>
+        <w:t>Giving the image that his voice was deeply rooted in ancestry, implying that it felt like many generations before him were speaking to Deborah all at once</w:t>
+      </w:r>
     </w:p>
     <w:p>
       <w:pPr>
@@ -678,7 +703,7 @@
         <w:rFonts w:ascii="Symbol" w:hAnsi="Symbol" w:hint="default"/>
       </w:rPr>
     </w:lvl>
-    <w:lvl w:ilvl="1" w:tplc="04090003" w:tentative="1">
+    <w:lvl w:ilvl="1" w:tplc="04090003">
       <w:start w:val="1"/>
       <w:numFmt w:val="bullet"/>
       <w:lvlText w:val="o"/>

</xml_diff>